<commit_message>
Added 1-Bit Maximal Rings
Added the attempts to solve the 1-Bit Maximal Rings as well updated the current Instructions to reflect what has been completed.
</commit_message>
<xml_diff>
--- a/LLMGiven/Instructions.docx
+++ b/LLMGiven/Instructions.docx
@@ -269,7 +269,7 @@
           <w:noProof/>
         </w:rPr>
         <w:drawing>
-          <wp:inline distT="0" distB="0" distL="0" distR="0" wp14:anchorId="5BDB1E0C" wp14:editId="43FB2DDA">
+          <wp:inline distT="0" distB="0" distL="0" distR="0" wp14:anchorId="5BDB1E0C" wp14:editId="6069DEE3">
             <wp:extent cx="3456432" cy="1428363"/>
             <wp:effectExtent l="0" t="0" r="0" b="635"/>
             <wp:docPr id="1905046496" name="Picture 1" descr="A screenshot of a computer&#10;&#10;AI-generated content may be incorrect."/>
@@ -481,23 +481,7 @@
         <w:pStyle w:val="ListParagraph"/>
       </w:pPr>
       <w:r>
-        <w:t xml:space="preserve">This final solution (LLMGiven/6-State/Attempt3.prot) was also unsuccessful, with Protocon returning another syntax error. From these first solution attempts, it becomes obvious that Deep Seek </w:t>
-      </w:r>
-      <w:proofErr w:type="gramStart"/>
-      <w:r>
-        <w:t>is able to</w:t>
-      </w:r>
-      <w:proofErr w:type="gramEnd"/>
-      <w:r>
-        <w:t xml:space="preserve"> analyze the Protocon </w:t>
-      </w:r>
-      <w:proofErr w:type="gramStart"/>
-      <w:r>
-        <w:t>language, but</w:t>
-      </w:r>
-      <w:proofErr w:type="gramEnd"/>
-      <w:r>
-        <w:t xml:space="preserve"> is unable to comprehend the language enough to create a solution by itself. </w:t>
+        <w:t xml:space="preserve">This final solution (LLMGiven/6-State/Attempt3.prot) was also unsuccessful, with Protocon returning another syntax error. From these first solution attempts, it becomes obvious that Deep Seek is able to analyze the Protocon language, but is unable to comprehend the language enough to create a solution by itself. </w:t>
       </w:r>
     </w:p>
     <w:p>
@@ -602,15 +586,7 @@
         <w:t xml:space="preserve">). </w:t>
       </w:r>
       <w:r>
-        <w:t xml:space="preserve"> The first solution according to Deep Seek should pass all </w:t>
-      </w:r>
-      <w:proofErr w:type="gramStart"/>
-      <w:r>
-        <w:t>checks,</w:t>
-      </w:r>
-      <w:proofErr w:type="gramEnd"/>
-      <w:r>
-        <w:t xml:space="preserve"> while maintaining the original structure and semantics of the solution I gave it.</w:t>
+        <w:t xml:space="preserve"> The first solution according to Deep Seek should pass all checks, while maintaining the original structure and semantics of the solution I gave it.</w:t>
       </w:r>
     </w:p>
     <w:p>
@@ -928,7 +904,7 @@
           <w:noProof/>
         </w:rPr>
         <w:drawing>
-          <wp:inline distT="0" distB="0" distL="0" distR="0" wp14:anchorId="3BA4B7A3" wp14:editId="20C1C04E">
+          <wp:inline distT="0" distB="0" distL="0" distR="0" wp14:anchorId="3BA4B7A3" wp14:editId="4BDFB685">
             <wp:extent cx="3456432" cy="2650300"/>
             <wp:effectExtent l="0" t="0" r="0" b="0"/>
             <wp:docPr id="643439726" name="Picture 1"/>
@@ -1004,15 +980,7 @@
         <w:ind w:firstLine="720"/>
       </w:pPr>
       <w:r>
-        <w:t xml:space="preserve">I then worked with Deep Seek once again to try and generate a solution. Learning from the previous 6-State version, I asked Deep Seek: “Can you generate a solution for this system that I can validate using the same language and </w:t>
-      </w:r>
-      <w:proofErr w:type="gramStart"/>
-      <w:r>
-        <w:t>syntax’s</w:t>
-      </w:r>
-      <w:proofErr w:type="gramEnd"/>
-      <w:r>
-        <w:t xml:space="preserve"> as the previously shown solution”. </w:t>
+        <w:t xml:space="preserve">I then worked with Deep Seek once again to try and generate a solution. Learning from the previous 6-State version, I asked Deep Seek: “Can you generate a solution for this system that I can validate using the same language and syntax’s as the previously shown solution”. </w:t>
       </w:r>
       <w:r>
         <w:t>By prompting Deep Seek like this, I was able to receive Deep Seek’s first attempt at generating its own solution (LLMGiven/3-</w:t>
@@ -1520,13 +1488,7 @@
       </w:pPr>
       <w:r>
         <w:lastRenderedPageBreak/>
-        <w:t xml:space="preserve">When tracing this deadlock, working with Professor </w:t>
-      </w:r>
-      <w:r>
-        <w:t>Ebnenasir</w:t>
-      </w:r>
-      <w:r>
-        <w:t>, we were unable to resolve where the deadlock was occurring, and when talking with Alex Klinkhammer (someone who worked on developing Protocon), it turned out the issue was</w:t>
+        <w:t>When tracing this deadlock, working with Professor Ebnenasir, we were unable to resolve where the deadlock was occurring, and when talking with Alex Klinkhammer (someone who worked on developing Protocon), it turned out the issue was</w:t>
       </w:r>
       <w:r>
         <w:t xml:space="preserve"> that</w:t>
@@ -1546,6 +1508,314 @@
       </w:r>
       <w:r>
         <w:t>.</w:t>
+      </w:r>
+    </w:p>
+    <w:p>
+      <w:pPr>
+        <w:ind w:firstLine="720"/>
+      </w:pPr>
+      <w:r>
+        <w:t xml:space="preserve">With this in mind, we moved to the Maximal Matching specification on One Ring. This specification is easier than the token ring passing, so the goal is to help the LLM learn more about Protocon specification, and have it improve its ability to create a solution. </w:t>
+      </w:r>
+      <w:r>
+        <w:t>Feeding the specification and asking for an explanation as well proves an easy thing for the LLM to do, as it walks through each section of the specification and explains it in good detail</w:t>
+      </w:r>
+    </w:p>
+    <w:p>
+      <w:pPr>
+        <w:ind w:firstLine="720"/>
+        <w:jc w:val="center"/>
+      </w:pPr>
+      <w:r>
+        <w:rPr>
+          <w:noProof/>
+        </w:rPr>
+        <w:drawing>
+          <wp:inline distT="0" distB="0" distL="0" distR="0" wp14:anchorId="6B820B71" wp14:editId="798F3192">
+            <wp:extent cx="3513455" cy="2766846"/>
+            <wp:effectExtent l="0" t="0" r="0" b="0"/>
+            <wp:docPr id="2109029192" name="Picture 1" descr="A screenshot of a computer&#10;&#10;AI-generated content may be incorrect."/>
+            <wp:cNvGraphicFramePr>
+              <a:graphicFrameLocks xmlns:a="http://schemas.openxmlformats.org/drawingml/2006/main" noChangeAspect="1"/>
+            </wp:cNvGraphicFramePr>
+            <a:graphic xmlns:a="http://schemas.openxmlformats.org/drawingml/2006/main">
+              <a:graphicData uri="http://schemas.openxmlformats.org/drawingml/2006/picture">
+                <pic:pic xmlns:pic="http://schemas.openxmlformats.org/drawingml/2006/picture">
+                  <pic:nvPicPr>
+                    <pic:cNvPr id="2109029192" name="Picture 1" descr="A screenshot of a computer&#10;&#10;AI-generated content may be incorrect."/>
+                    <pic:cNvPicPr/>
+                  </pic:nvPicPr>
+                  <pic:blipFill>
+                    <a:blip r:embed="rId20">
+                      <a:extLst>
+                        <a:ext uri="{28A0092B-C50C-407E-A947-70E740481C1C}">
+                          <a14:useLocalDpi xmlns:a14="http://schemas.microsoft.com/office/drawing/2010/main" val="0"/>
+                        </a:ext>
+                      </a:extLst>
+                    </a:blip>
+                    <a:stretch>
+                      <a:fillRect/>
+                    </a:stretch>
+                  </pic:blipFill>
+                  <pic:spPr>
+                    <a:xfrm>
+                      <a:off x="0" y="0"/>
+                      <a:ext cx="3542011" cy="2789334"/>
+                    </a:xfrm>
+                    <a:prstGeom prst="rect">
+                      <a:avLst/>
+                    </a:prstGeom>
+                  </pic:spPr>
+                </pic:pic>
+              </a:graphicData>
+            </a:graphic>
+          </wp:inline>
+        </w:drawing>
+      </w:r>
+    </w:p>
+    <w:p>
+      <w:pPr>
+        <w:ind w:firstLine="720"/>
+        <w:jc w:val="center"/>
+        <w:rPr>
+          <w:sz w:val="20"/>
+          <w:szCs w:val="20"/>
+        </w:rPr>
+      </w:pPr>
+      <w:r>
+        <w:rPr>
+          <w:sz w:val="20"/>
+          <w:szCs w:val="20"/>
+        </w:rPr>
+        <w:t>Figure 12: Image of the Maximal Ring Specification Description</w:t>
+      </w:r>
+    </w:p>
+    <w:p>
+      <w:r>
+        <w:lastRenderedPageBreak/>
+        <w:t xml:space="preserve">The first attempt at a solution doesn’t follow the language semantics I have corrected </w:t>
+      </w:r>
+      <w:r>
+        <w:t>before and</w:t>
+      </w:r>
+      <w:r>
+        <w:t xml:space="preserve"> starts out where it is trying to use if statements once again within the solution. Informing the LLM once again</w:t>
+      </w:r>
+      <w:r>
+        <w:t xml:space="preserve"> of the form that a specification should take (guard followed by actions with no if statements), this</w:t>
+      </w:r>
+      <w:r>
+        <w:t xml:space="preserve"> allows it to create the first attempt (LLMGiven/1</w:t>
+      </w:r>
+      <w:r>
+        <w:noBreakHyphen/>
+        <w:t>Bit_Match_Ring/Attempt1.prot).</w:t>
+      </w:r>
+      <w:r>
+        <w:t xml:space="preserve"> This first attempt has an error around the puppet actions</w:t>
+      </w:r>
+      <w:r>
+        <w:t xml:space="preserve"> where it forgot a ‘;’</w:t>
+      </w:r>
+      <w:r>
+        <w:t>, and when comparing it with the actual solution, it is close, yet it uses a whole different array of variables, where it uses shadow and puppet variables. When asking the LLM why it used shadow and puppet variables</w:t>
+      </w:r>
+      <w:r>
+        <w:t xml:space="preserve">, it replies saying they should be added for the introduction of nondeterminism and the systems reactions. </w:t>
+      </w:r>
+    </w:p>
+    <w:p>
+      <w:pPr>
+        <w:ind w:firstLine="720"/>
+        <w:jc w:val="center"/>
+      </w:pPr>
+      <w:r>
+        <w:rPr>
+          <w:noProof/>
+        </w:rPr>
+        <w:drawing>
+          <wp:inline distT="0" distB="0" distL="0" distR="0" wp14:anchorId="08BAA837" wp14:editId="4C871224">
+            <wp:extent cx="3634740" cy="1679514"/>
+            <wp:effectExtent l="0" t="0" r="3810" b="0"/>
+            <wp:docPr id="1850075092" name="Picture 2" descr="A white background with black text&#10;&#10;AI-generated content may be incorrect."/>
+            <wp:cNvGraphicFramePr>
+              <a:graphicFrameLocks xmlns:a="http://schemas.openxmlformats.org/drawingml/2006/main" noChangeAspect="1"/>
+            </wp:cNvGraphicFramePr>
+            <a:graphic xmlns:a="http://schemas.openxmlformats.org/drawingml/2006/main">
+              <a:graphicData uri="http://schemas.openxmlformats.org/drawingml/2006/picture">
+                <pic:pic xmlns:pic="http://schemas.openxmlformats.org/drawingml/2006/picture">
+                  <pic:nvPicPr>
+                    <pic:cNvPr id="1850075092" name="Picture 2" descr="A white background with black text&#10;&#10;AI-generated content may be incorrect."/>
+                    <pic:cNvPicPr/>
+                  </pic:nvPicPr>
+                  <pic:blipFill>
+                    <a:blip r:embed="rId21">
+                      <a:extLst>
+                        <a:ext uri="{28A0092B-C50C-407E-A947-70E740481C1C}">
+                          <a14:useLocalDpi xmlns:a14="http://schemas.microsoft.com/office/drawing/2010/main" val="0"/>
+                        </a:ext>
+                      </a:extLst>
+                    </a:blip>
+                    <a:stretch>
+                      <a:fillRect/>
+                    </a:stretch>
+                  </pic:blipFill>
+                  <pic:spPr>
+                    <a:xfrm>
+                      <a:off x="0" y="0"/>
+                      <a:ext cx="3639492" cy="1681710"/>
+                    </a:xfrm>
+                    <a:prstGeom prst="rect">
+                      <a:avLst/>
+                    </a:prstGeom>
+                  </pic:spPr>
+                </pic:pic>
+              </a:graphicData>
+            </a:graphic>
+          </wp:inline>
+        </w:drawing>
+      </w:r>
+    </w:p>
+    <w:p>
+      <w:pPr>
+        <w:ind w:firstLine="720"/>
+        <w:jc w:val="center"/>
+        <w:rPr>
+          <w:sz w:val="20"/>
+          <w:szCs w:val="20"/>
+        </w:rPr>
+      </w:pPr>
+      <w:r>
+        <w:rPr>
+          <w:sz w:val="20"/>
+          <w:szCs w:val="20"/>
+        </w:rPr>
+        <w:t>Figure 13: Image of LLM justifying variable usage</w:t>
+      </w:r>
+    </w:p>
+    <w:p>
+      <w:pPr>
+        <w:ind w:firstLine="720"/>
+      </w:pPr>
+    </w:p>
+    <w:p>
+      <w:r>
+        <w:t>Once correcting the LLM’s mistake</w:t>
+      </w:r>
+      <w:r>
+        <w:t>, the first deadlock appears. Once tracing through the deadlock, it is obvious that no guards evaluate to true for an iteration, which is causing this deadlock. After tracing the state (LLMGiven/1-Bit_Match_Ring/Deadlock (Attempt1), and feeding this to the LLM</w:t>
+      </w:r>
+      <w:r>
+        <w:t xml:space="preserve"> explaining that with the pre-state no guards are evaluating to true</w:t>
+      </w:r>
+      <w:r>
+        <w:t>, the next attempt at a solution is given.</w:t>
+      </w:r>
+      <w:r>
+        <w:t xml:space="preserve"> This next attempt (2), results in a different error stating “The Invariant includes non-shadow variables.</w:t>
+      </w:r>
+      <w:r>
+        <w:t>” This is because in the most recent attempt the LLM attempts to add more future and silent clauses, except it tried doing it with a puppet variable which is not allowed.</w:t>
+      </w:r>
+    </w:p>
+    <w:p>
+      <w:pPr>
+        <w:jc w:val="center"/>
+      </w:pPr>
+      <w:r>
+        <w:rPr>
+          <w:noProof/>
+        </w:rPr>
+        <w:drawing>
+          <wp:inline distT="0" distB="0" distL="0" distR="0" wp14:anchorId="285A9377" wp14:editId="77013B7E">
+            <wp:extent cx="5249008" cy="666843"/>
+            <wp:effectExtent l="0" t="0" r="8890" b="0"/>
+            <wp:docPr id="377478942" name="Picture 1" descr="A black background with white text&#10;&#10;AI-generated content may be incorrect."/>
+            <wp:cNvGraphicFramePr>
+              <a:graphicFrameLocks xmlns:a="http://schemas.openxmlformats.org/drawingml/2006/main" noChangeAspect="1"/>
+            </wp:cNvGraphicFramePr>
+            <a:graphic xmlns:a="http://schemas.openxmlformats.org/drawingml/2006/main">
+              <a:graphicData uri="http://schemas.openxmlformats.org/drawingml/2006/picture">
+                <pic:pic xmlns:pic="http://schemas.openxmlformats.org/drawingml/2006/picture">
+                  <pic:nvPicPr>
+                    <pic:cNvPr id="377478942" name="Picture 1" descr="A black background with white text&#10;&#10;AI-generated content may be incorrect."/>
+                    <pic:cNvPicPr/>
+                  </pic:nvPicPr>
+                  <pic:blipFill>
+                    <a:blip r:embed="rId22">
+                      <a:extLst>
+                        <a:ext uri="{28A0092B-C50C-407E-A947-70E740481C1C}">
+                          <a14:useLocalDpi xmlns:a14="http://schemas.microsoft.com/office/drawing/2010/main" val="0"/>
+                        </a:ext>
+                      </a:extLst>
+                    </a:blip>
+                    <a:stretch>
+                      <a:fillRect/>
+                    </a:stretch>
+                  </pic:blipFill>
+                  <pic:spPr>
+                    <a:xfrm>
+                      <a:off x="0" y="0"/>
+                      <a:ext cx="5249008" cy="666843"/>
+                    </a:xfrm>
+                    <a:prstGeom prst="rect">
+                      <a:avLst/>
+                    </a:prstGeom>
+                  </pic:spPr>
+                </pic:pic>
+              </a:graphicData>
+            </a:graphic>
+          </wp:inline>
+        </w:drawing>
+      </w:r>
+    </w:p>
+    <w:p>
+      <w:pPr>
+        <w:jc w:val="center"/>
+        <w:rPr>
+          <w:sz w:val="20"/>
+          <w:szCs w:val="20"/>
+        </w:rPr>
+      </w:pPr>
+      <w:r>
+        <w:rPr>
+          <w:sz w:val="20"/>
+          <w:szCs w:val="20"/>
+        </w:rPr>
+        <w:t>Figure 14: Image of the (future &amp; silent) clause causing the invariant error</w:t>
+      </w:r>
+    </w:p>
+    <w:p>
+      <w:r>
+        <w:t xml:space="preserve">To correct this issue, I first fed the LLM the error message, hoping that it would detect where it went wrong and correct its mistake, unfortunately it could not find it. Instead, the LLM suggested converting </w:t>
+      </w:r>
+      <w:r>
+        <w:t>all</w:t>
+      </w:r>
+      <w:r>
+        <w:t xml:space="preserve"> the puppet variables into the shadow variables, instead of just removing the one check. After informing the LLM of the error on line 16, it let me know that I </w:t>
+      </w:r>
+      <w:r>
+        <w:lastRenderedPageBreak/>
+        <w:t xml:space="preserve">was </w:t>
+      </w:r>
+      <w:r>
+        <w:t>correct and</w:t>
+      </w:r>
+      <w:r>
+        <w:t xml:space="preserve"> produced Attempt3.</w:t>
+      </w:r>
+      <w:r>
+        <w:t xml:space="preserve"> Attempt3, when plugged into Protocon, produces the same deadlock as Attempt1, and after some manual inspection it is obvious why: Because the puppet actions had no change. </w:t>
+      </w:r>
+      <w:r>
+        <w:t xml:space="preserve">After informing the LLM that this system still deadlocks, and showing the deadlock trace once again, I also let it know that the puppet actions need to be adjusted to ensure one guard is always active. To try and correct this issue, the LLM adds two more actions to try and ensure that </w:t>
+      </w:r>
+      <w:r>
+        <w:t>a puppet variable</w:t>
+      </w:r>
+      <w:r>
+        <w:t xml:space="preserve"> will always flip, yet this still results in a deadlock.</w:t>
       </w:r>
     </w:p>
     <w:sectPr>

</xml_diff>

<commit_message>
Final Work for Spring '25
All of the work completed for the Spring 2025 semester, along with all of the worked on solution attempts, and corrections to their issues.
</commit_message>
<xml_diff>
--- a/LLMGiven/Instructions.docx
+++ b/LLMGiven/Instructions.docx
@@ -1,6 +1,6 @@
 
 <file path=word/document.xml><?xml version="1.0" encoding="utf-8"?>
-<w:document xmlns:wpc="http://schemas.microsoft.com/office/word/2010/wordprocessingCanvas" xmlns:cx="http://schemas.microsoft.com/office/drawing/2014/chartex" xmlns:cx1="http://schemas.microsoft.com/office/drawing/2015/9/8/chartex" xmlns:cx2="http://schemas.microsoft.com/office/drawing/2015/10/21/chartex" xmlns:cx3="http://schemas.microsoft.com/office/drawing/2016/5/9/chartex" xmlns:cx4="http://schemas.microsoft.com/office/drawing/2016/5/10/chartex" xmlns:cx5="http://schemas.microsoft.com/office/drawing/2016/5/11/chartex" xmlns:cx6="http://schemas.microsoft.com/office/drawing/2016/5/12/chartex" xmlns:cx7="http://schemas.microsoft.com/office/drawing/2016/5/13/chartex" xmlns:cx8="http://schemas.microsoft.com/office/drawing/2016/5/14/chartex" xmlns:mc="http://schemas.openxmlformats.org/markup-compatibility/2006" xmlns:aink="http://schemas.microsoft.com/office/drawing/2016/ink" xmlns:am3d="http://schemas.microsoft.com/office/drawing/2017/model3d" xmlns:o="urn:schemas-microsoft-com:office:office" xmlns:oel="http://schemas.microsoft.com/office/2019/extlst" xmlns:r="http://schemas.openxmlformats.org/officeDocument/2006/relationships" xmlns:m="http://schemas.openxmlformats.org/officeDocument/2006/math" xmlns:v="urn:schemas-microsoft-com:vml" xmlns:wp14="http://schemas.microsoft.com/office/word/2010/wordprocessingDrawing" xmlns:wp="http://schemas.openxmlformats.org/drawingml/2006/wordprocessingDrawing" xmlns:w10="urn:schemas-microsoft-com:office:word" xmlns:w="http://schemas.openxmlformats.org/wordprocessingml/2006/main" xmlns:w14="http://schemas.microsoft.com/office/word/2010/wordml" xmlns:w15="http://schemas.microsoft.com/office/word/2012/wordml" xmlns:w16cex="http://schemas.microsoft.com/office/word/2018/wordml/cex" xmlns:w16cid="http://schemas.microsoft.com/office/word/2016/wordml/cid" xmlns:w16="http://schemas.microsoft.com/office/word/2018/wordml" xmlns:w16du="http://schemas.microsoft.com/office/word/2023/wordml/word16du" xmlns:w16sdtdh="http://schemas.microsoft.com/office/word/2020/wordml/sdtdatahash" xmlns:w16sdtfl="http://schemas.microsoft.com/office/word/2024/wordml/sdtformatlock" xmlns:w16se="http://schemas.microsoft.com/office/word/2015/wordml/symex" xmlns:wpg="http://schemas.microsoft.com/office/word/2010/wordprocessingGroup" xmlns:wpi="http://schemas.microsoft.com/office/word/2010/wordprocessingInk" xmlns:wne="http://schemas.microsoft.com/office/word/2006/wordml" xmlns:wps="http://schemas.microsoft.com/office/word/2010/wordprocessingShape" mc:Ignorable="w14 w15 w16se w16cid w16 w16cex w16sdtdh w16sdtfl w16du wp14">
+<w:document xmlns:wpc="http://schemas.microsoft.com/office/word/2010/wordprocessingCanvas" xmlns:cx="http://schemas.microsoft.com/office/drawing/2014/chartex" xmlns:cx1="http://schemas.microsoft.com/office/drawing/2015/9/8/chartex" xmlns:cx2="http://schemas.microsoft.com/office/drawing/2015/10/21/chartex" xmlns:cx3="http://schemas.microsoft.com/office/drawing/2016/5/9/chartex" xmlns:cx4="http://schemas.microsoft.com/office/drawing/2016/5/10/chartex" xmlns:cx5="http://schemas.microsoft.com/office/drawing/2016/5/11/chartex" xmlns:cx6="http://schemas.microsoft.com/office/drawing/2016/5/12/chartex" xmlns:cx7="http://schemas.microsoft.com/office/drawing/2016/5/13/chartex" xmlns:cx8="http://schemas.microsoft.com/office/drawing/2016/5/14/chartex" xmlns:mc="http://schemas.openxmlformats.org/markup-compatibility/2006" xmlns:aink="http://schemas.microsoft.com/office/drawing/2016/ink" xmlns:am3d="http://schemas.microsoft.com/office/drawing/2017/model3d" xmlns:o="urn:schemas-microsoft-com:office:office" xmlns:r="http://schemas.openxmlformats.org/officeDocument/2006/relationships" xmlns:m="http://schemas.openxmlformats.org/officeDocument/2006/math" xmlns:v="urn:schemas-microsoft-com:vml" xmlns:wp14="http://schemas.microsoft.com/office/word/2010/wordprocessingDrawing" xmlns:wp="http://schemas.openxmlformats.org/drawingml/2006/wordprocessingDrawing" xmlns:w10="urn:schemas-microsoft-com:office:word" xmlns:w="http://schemas.openxmlformats.org/wordprocessingml/2006/main" xmlns:w14="http://schemas.microsoft.com/office/word/2010/wordml" xmlns:w15="http://schemas.microsoft.com/office/word/2012/wordml" xmlns:w16cex="http://schemas.microsoft.com/office/word/2018/wordml/cex" xmlns:w16cid="http://schemas.microsoft.com/office/word/2016/wordml/cid" xmlns:w16="http://schemas.microsoft.com/office/word/2018/wordml" xmlns:w16se="http://schemas.microsoft.com/office/word/2015/wordml/symex" xmlns:wpg="http://schemas.microsoft.com/office/word/2010/wordprocessingGroup" xmlns:wpi="http://schemas.microsoft.com/office/word/2010/wordprocessingInk" xmlns:wne="http://schemas.microsoft.com/office/word/2006/wordml" xmlns:wps="http://schemas.microsoft.com/office/word/2010/wordprocessingShape" mc:Ignorable="w14 w15 w16se w16cid w16 w16cex wp14">
   <w:body>
     <w:p>
       <w:pPr>
@@ -24,15 +24,7 @@
       </w:r>
       <w:bookmarkEnd w:id="0"/>
       <w:r>
-        <w:t>. Once Protocon is successfully installed, work on a Coloring example to ensure verifying protocols is working correctly. Please note that protocon is no longer stored in the bin folder instead use “./</w:t>
-      </w:r>
-      <w:proofErr w:type="spellStart"/>
-      <w:r>
-        <w:t>src</w:t>
-      </w:r>
-      <w:proofErr w:type="spellEnd"/>
-      <w:r>
-        <w:t>/protocon</w:t>
+        <w:t>. Once Protocon is successfully installed, work on a Coloring example to ensure verifying protocols is working correctly. Please note that protocon is no longer stored in the bin folder instead use “./src/protocon</w:t>
       </w:r>
       <w:r>
         <w:t> verify -x …”. This same verification technique is used throughout the rest of this paper to verify each of the attempts the LLM (Deep Seek) does throughout my queries to it.</w:t>
@@ -58,15 +50,7 @@
         <w:t xml:space="preserve"> which describes Shadow and Puppet variables in an easier to understand way, and have Professor Ebnenasir walk through Figure 2 for an even better understanding. Then start by looking at the </w:t>
       </w:r>
       <w:r>
-        <w:t>Dining Philosopher’s example (LLMGiven/</w:t>
-      </w:r>
-      <w:proofErr w:type="spellStart"/>
-      <w:r>
-        <w:t>DiningPhilo</w:t>
-      </w:r>
-      <w:proofErr w:type="spellEnd"/>
-      <w:r>
-        <w:t>/Original). This was the example that worked best for me to start understanding the language that is being used</w:t>
+        <w:t>Dining Philosopher’s example (LLMGiven/DiningPhilo/Original). This was the example that worked best for me to start understanding the language that is being used</w:t>
       </w:r>
       <w:r>
         <w:t>, as it is a common example of concurrent threading</w:t>
@@ -487,23 +471,7 @@
         <w:pStyle w:val="ListParagraph"/>
       </w:pPr>
       <w:r>
-        <w:t xml:space="preserve">This final solution (LLMGiven/6-State/Attempt3.prot) was also unsuccessful, with Protocon returning another syntax error. From these first solution attempts, it becomes obvious that Deep Seek </w:t>
-      </w:r>
-      <w:proofErr w:type="gramStart"/>
-      <w:r>
-        <w:t>is able to</w:t>
-      </w:r>
-      <w:proofErr w:type="gramEnd"/>
-      <w:r>
-        <w:t xml:space="preserve"> analyze the Protocon </w:t>
-      </w:r>
-      <w:proofErr w:type="gramStart"/>
-      <w:r>
-        <w:t>language, but</w:t>
-      </w:r>
-      <w:proofErr w:type="gramEnd"/>
-      <w:r>
-        <w:t xml:space="preserve"> is unable to comprehend the language enough to create a solution by itself. </w:t>
+        <w:t xml:space="preserve">This final solution (LLMGiven/6-State/Attempt3.prot) was also unsuccessful, with Protocon returning another syntax error. From these first solution attempts, it becomes obvious that Deep Seek is able to analyze the Protocon language, but is unable to comprehend the language enough to create a solution by itself. </w:t>
       </w:r>
     </w:p>
     <w:p>
@@ -597,26 +565,10 @@
         <w:t>With Deep Seek seeming to understand the correct solution that was presented to it, I then queried Deep Seek to scale up the protocol in terms of number of processes and domain size. Protocon reports it is going to scale of the N and M variables, which is expected.</w:t>
       </w:r>
       <w:r>
-        <w:t xml:space="preserve"> The first example Deep Seek returns is a generic solution which has no specified N or M variables, so I queried Deep Seek once again asking It to give me an actual solution, and not just a generic one. With that it returned its first attempt at a scaled solution for the 6-State Token Ring problem (LLMGiven/6-State/</w:t>
-      </w:r>
-      <w:proofErr w:type="spellStart"/>
-      <w:r>
-        <w:t>ScaledSolution.prot</w:t>
-      </w:r>
-      <w:proofErr w:type="spellEnd"/>
-      <w:r>
-        <w:t xml:space="preserve">). </w:t>
-      </w:r>
-      <w:r>
-        <w:t xml:space="preserve"> The first solution according to Deep Seek should pass all </w:t>
-      </w:r>
-      <w:proofErr w:type="gramStart"/>
-      <w:r>
-        <w:t>checks,</w:t>
-      </w:r>
-      <w:proofErr w:type="gramEnd"/>
-      <w:r>
-        <w:t xml:space="preserve"> while maintaining the original structure and semantics of the solution I gave it.</w:t>
+        <w:t xml:space="preserve"> The first example Deep Seek returns is a generic solution which has no specified N or M variables, so I queried Deep Seek once again asking It to give me an actual solution, and not just a generic one. With that it returned its first attempt at a scaled solution for the 6-State Token Ring problem (LLMGiven/6-State/ScaledSolution.prot). </w:t>
+      </w:r>
+      <w:r>
+        <w:t xml:space="preserve"> The first solution according to Deep Seek should pass all checks, while maintaining the original structure and semantics of the solution I gave it.</w:t>
       </w:r>
     </w:p>
     <w:p>
@@ -757,21 +709,13 @@
       </w:r>
       <w:r>
         <w:noBreakHyphen/>
-        <w:t>State/</w:t>
-      </w:r>
-      <w:proofErr w:type="spellStart"/>
-      <w:r>
-        <w:t>ScaledSolution</w:t>
+        <w:t>State/ScaledSolution</w:t>
       </w:r>
       <w:r>
         <w:t>Attempt</w:t>
       </w:r>
       <w:r>
-        <w:t>.prot</w:t>
-      </w:r>
-      <w:proofErr w:type="spellEnd"/>
-      <w:r>
-        <w:t xml:space="preserve">) results in the deadlock shown above. When fed this message, Deep Seek finds the current deadlock that Protocon returns to </w:t>
+        <w:t xml:space="preserve">.prot) results in the deadlock shown above. When fed this message, Deep Seek finds the current deadlock that Protocon returns to </w:t>
       </w:r>
       <w:r>
         <w:t>it and</w:t>
@@ -1010,15 +954,7 @@
         <w:ind w:firstLine="720"/>
       </w:pPr>
       <w:r>
-        <w:t xml:space="preserve">I then worked with Deep Seek once again to try and generate a solution. Learning from the previous 6-State version, I asked Deep Seek: “Can you generate a solution for this system that I can validate using the same language and </w:t>
-      </w:r>
-      <w:proofErr w:type="gramStart"/>
-      <w:r>
-        <w:t>syntax’s</w:t>
-      </w:r>
-      <w:proofErr w:type="gramEnd"/>
-      <w:r>
-        <w:t xml:space="preserve"> as the previously shown solution”. </w:t>
+        <w:t xml:space="preserve">I then worked with Deep Seek once again to try and generate a solution. Learning from the previous 6-State version, I asked Deep Seek: “Can you generate a solution for this system that I can validate using the same language and syntax’s as the previously shown solution”. </w:t>
       </w:r>
       <w:r>
         <w:t>By prompting Deep Seek like this, I was able to receive Deep Seek’s first attempt at generating its own solution (LLMGiven/3-</w:t>
@@ -1027,20 +963,20 @@
         <w:t>Bit</w:t>
       </w:r>
       <w:r>
-        <w:t xml:space="preserve">/Attempt1.prot). This first attempt creates a solution where the (future &amp; shadow) conditions are being used to instantiate variables, which is incorrect for the semantics of the language, as (future &amp; shadow) conditions should only be used to ensure future states are in their correct states. After letting Deep Seek know of this mistake, it decides to try and instantiate variables in a (future &amp; shadow) section once again attempting different semantics. I once again informed it that (future &amp; </w:t>
+        <w:t>/Attempt1.prot). This first attempt creates a solution where the (future &amp; shadow) conditions are being used to instantiate variables, which is incorrect for the semantics of the language, as (future &amp; shadow) conditions should only be used to ensure future states are in their correct states. After letting Deep Seek know of this mistake, it decides to try and instantiate variables in a (future &amp; shadow) section once again attempting different semantics. I once again informed it that (future &amp; shadow) blocks should not be used for data instantiation. Finally, for Deep Seek’s 3</w:t>
+      </w:r>
+      <w:r>
+        <w:rPr>
+          <w:vertAlign w:val="superscript"/>
+        </w:rPr>
+        <w:t>rd</w:t>
+      </w:r>
+      <w:r>
+        <w:t xml:space="preserve"> attempt at creating a solution, Deep Seek tries to </w:t>
       </w:r>
       <w:r>
         <w:lastRenderedPageBreak/>
-        <w:t>shadow) blocks should not be used for data instantiation. Finally, for Deep Seek’s 3</w:t>
-      </w:r>
-      <w:r>
-        <w:rPr>
-          <w:vertAlign w:val="superscript"/>
-        </w:rPr>
-        <w:t>rd</w:t>
-      </w:r>
-      <w:r>
-        <w:t xml:space="preserve"> attempt at creating a solution, Deep Seek tries to instantiate variables in a forall loop instead, which is also not correct. There is never a need to instantiate variables within the protocol language like Deep Seek is attempting to do.</w:t>
+        <w:t>instantiate variables in a forall loop instead, which is also not correct. There is never a need to instantiate variables within the protocol language like Deep Seek is attempting to do.</w:t>
       </w:r>
     </w:p>
     <w:p>
@@ -1272,15 +1208,7 @@
         <w:t>Bit</w:t>
       </w:r>
       <w:r>
-        <w:t>/</w:t>
-      </w:r>
-      <w:proofErr w:type="spellStart"/>
-      <w:r>
-        <w:t>ScaledSolution.prot</w:t>
-      </w:r>
-      <w:proofErr w:type="spellEnd"/>
-      <w:r>
-        <w:t>). Just like the previous solutions, Deep Seek walks through the solution after giving it to me trying to prove that the solution it generated is correct, and that it should not fail under any verification tests. Running this through protocon once again, it turns out Deep Seek is correct, and for the first time it produced a solution that verifies.</w:t>
+        <w:t>/ScaledSolution.prot). Just like the previous solutions, Deep Seek walks through the solution after giving it to me trying to prove that the solution it generated is correct, and that it should not fail under any verification tests. Running this through protocon once again, it turns out Deep Seek is correct, and for the first time it produced a solution that verifies.</w:t>
       </w:r>
     </w:p>
     <w:p>
@@ -1553,15 +1481,7 @@
         <w:ind w:firstLine="720"/>
       </w:pPr>
       <w:r>
-        <w:t xml:space="preserve">With this in mind, we moved to the Maximal Matching specification on One Ring. This specification is easier than the token ring passing, so the goal is to help the LLM learn more about Protocon specification, and have it </w:t>
-      </w:r>
-      <w:proofErr w:type="gramStart"/>
-      <w:r>
-        <w:t>improve</w:t>
-      </w:r>
-      <w:proofErr w:type="gramEnd"/>
-      <w:r>
-        <w:t xml:space="preserve"> its ability to create a solution. </w:t>
+        <w:t xml:space="preserve">With this in mind, we moved to the Maximal Matching specification on One Ring. This specification is easier than the token ring passing, so the goal is to help the LLM learn more about Protocon specification, and have it improve its ability to create a solution. </w:t>
       </w:r>
       <w:r>
         <w:t>Feeding the specification and asking for an explanation as well proves an easy thing for the LLM to do, as it walks through each section of the specification and explains it in good detail</w:t>
@@ -1661,15 +1581,7 @@
         <w:t xml:space="preserve"> This first attempt has an error around the puppet actions</w:t>
       </w:r>
       <w:r>
-        <w:t xml:space="preserve"> where it forgot </w:t>
-      </w:r>
-      <w:proofErr w:type="gramStart"/>
-      <w:r>
-        <w:t>a ‘;</w:t>
-      </w:r>
-      <w:proofErr w:type="gramEnd"/>
-      <w:r>
-        <w:t>’</w:t>
+        <w:t xml:space="preserve"> where it forgot a ‘;’</w:t>
       </w:r>
       <w:r>
         <w:t>, and when comparing it with the actual solution, it is close, yet it uses a whole different array of variables, where it uses shadow and puppet variables. When asking the LLM why it used shadow and puppet variables</w:t>
@@ -1960,7 +1872,22 @@
         <w:t xml:space="preserve">Running this new attempt in Protocon results in the same deadlock pre-state, with the major changes that the LLM did with this solution was add more checks within the guard to try and ensure it did not enter an invalid state. </w:t>
       </w:r>
     </w:p>
+    <w:p>
+      <w:r>
+        <w:br w:type="page"/>
+      </w:r>
+    </w:p>
+    <w:p>
+      <w:r>
+        <w:lastRenderedPageBreak/>
+        <w:tab/>
+        <w:t>One thing I wish I completed or attempted while working on this project, was to try and feed the LLM a specification without any shadow variables, as it seems the LLM struggles to understand shadow variables, and the fact they are there to define the system abstractly, but should not be used to define states when working with creating the solution. I wonder if this would help to produce better results that may have allowed for the LLM to learn better. The other thing I wish I could have completed was the 1-Bit Maximal Ring, to try and see if the LLM would stay in a deadlock feedback loop, or if it would have eventually produced the solution, although it appears very bleak that the LLM has the capability to do so at this time.</w:t>
+      </w:r>
+      <w:bookmarkStart w:id="1" w:name="_GoBack"/>
+      <w:bookmarkEnd w:id="1"/>
+    </w:p>
     <w:sectPr>
+      <w:headerReference w:type="default" r:id="rId24"/>
       <w:pgSz w:w="12240" w:h="15840"/>
       <w:pgMar w:top="1440" w:right="1440" w:bottom="1440" w:left="1440" w:header="720" w:footer="720" w:gutter="0"/>
       <w:cols w:space="720"/>
@@ -1971,7 +1898,7 @@
 </file>
 
 <file path=word/endnotes.xml><?xml version="1.0" encoding="utf-8"?>
-<w:endnotes xmlns:wpc="http://schemas.microsoft.com/office/word/2010/wordprocessingCanvas" xmlns:cx="http://schemas.microsoft.com/office/drawing/2014/chartex" xmlns:cx1="http://schemas.microsoft.com/office/drawing/2015/9/8/chartex" xmlns:cx2="http://schemas.microsoft.com/office/drawing/2015/10/21/chartex" xmlns:cx3="http://schemas.microsoft.com/office/drawing/2016/5/9/chartex" xmlns:cx4="http://schemas.microsoft.com/office/drawing/2016/5/10/chartex" xmlns:cx5="http://schemas.microsoft.com/office/drawing/2016/5/11/chartex" xmlns:cx6="http://schemas.microsoft.com/office/drawing/2016/5/12/chartex" xmlns:cx7="http://schemas.microsoft.com/office/drawing/2016/5/13/chartex" xmlns:cx8="http://schemas.microsoft.com/office/drawing/2016/5/14/chartex" xmlns:mc="http://schemas.openxmlformats.org/markup-compatibility/2006" xmlns:aink="http://schemas.microsoft.com/office/drawing/2016/ink" xmlns:am3d="http://schemas.microsoft.com/office/drawing/2017/model3d" xmlns:o="urn:schemas-microsoft-com:office:office" xmlns:oel="http://schemas.microsoft.com/office/2019/extlst" xmlns:r="http://schemas.openxmlformats.org/officeDocument/2006/relationships" xmlns:m="http://schemas.openxmlformats.org/officeDocument/2006/math" xmlns:v="urn:schemas-microsoft-com:vml" xmlns:wp14="http://schemas.microsoft.com/office/word/2010/wordprocessingDrawing" xmlns:wp="http://schemas.openxmlformats.org/drawingml/2006/wordprocessingDrawing" xmlns:w10="urn:schemas-microsoft-com:office:word" xmlns:w="http://schemas.openxmlformats.org/wordprocessingml/2006/main" xmlns:w14="http://schemas.microsoft.com/office/word/2010/wordml" xmlns:w15="http://schemas.microsoft.com/office/word/2012/wordml" xmlns:w16cex="http://schemas.microsoft.com/office/word/2018/wordml/cex" xmlns:w16cid="http://schemas.microsoft.com/office/word/2016/wordml/cid" xmlns:w16="http://schemas.microsoft.com/office/word/2018/wordml" xmlns:w16du="http://schemas.microsoft.com/office/word/2023/wordml/word16du" xmlns:w16sdtdh="http://schemas.microsoft.com/office/word/2020/wordml/sdtdatahash" xmlns:w16sdtfl="http://schemas.microsoft.com/office/word/2024/wordml/sdtformatlock" xmlns:w16se="http://schemas.microsoft.com/office/word/2015/wordml/symex" xmlns:wpg="http://schemas.microsoft.com/office/word/2010/wordprocessingGroup" xmlns:wpi="http://schemas.microsoft.com/office/word/2010/wordprocessingInk" xmlns:wne="http://schemas.microsoft.com/office/word/2006/wordml" xmlns:wps="http://schemas.microsoft.com/office/word/2010/wordprocessingShape" mc:Ignorable="w14 w15 w16se w16cid w16 w16cex w16sdtdh w16sdtfl w16du wp14">
+<w:endnotes xmlns:wpc="http://schemas.microsoft.com/office/word/2010/wordprocessingCanvas" xmlns:cx="http://schemas.microsoft.com/office/drawing/2014/chartex" xmlns:cx1="http://schemas.microsoft.com/office/drawing/2015/9/8/chartex" xmlns:cx2="http://schemas.microsoft.com/office/drawing/2015/10/21/chartex" xmlns:cx3="http://schemas.microsoft.com/office/drawing/2016/5/9/chartex" xmlns:cx4="http://schemas.microsoft.com/office/drawing/2016/5/10/chartex" xmlns:cx5="http://schemas.microsoft.com/office/drawing/2016/5/11/chartex" xmlns:cx6="http://schemas.microsoft.com/office/drawing/2016/5/12/chartex" xmlns:cx7="http://schemas.microsoft.com/office/drawing/2016/5/13/chartex" xmlns:cx8="http://schemas.microsoft.com/office/drawing/2016/5/14/chartex" xmlns:mc="http://schemas.openxmlformats.org/markup-compatibility/2006" xmlns:aink="http://schemas.microsoft.com/office/drawing/2016/ink" xmlns:am3d="http://schemas.microsoft.com/office/drawing/2017/model3d" xmlns:o="urn:schemas-microsoft-com:office:office" xmlns:r="http://schemas.openxmlformats.org/officeDocument/2006/relationships" xmlns:m="http://schemas.openxmlformats.org/officeDocument/2006/math" xmlns:v="urn:schemas-microsoft-com:vml" xmlns:wp14="http://schemas.microsoft.com/office/word/2010/wordprocessingDrawing" xmlns:wp="http://schemas.openxmlformats.org/drawingml/2006/wordprocessingDrawing" xmlns:w10="urn:schemas-microsoft-com:office:word" xmlns:w="http://schemas.openxmlformats.org/wordprocessingml/2006/main" xmlns:w14="http://schemas.microsoft.com/office/word/2010/wordml" xmlns:w15="http://schemas.microsoft.com/office/word/2012/wordml" xmlns:w16cex="http://schemas.microsoft.com/office/word/2018/wordml/cex" xmlns:w16cid="http://schemas.microsoft.com/office/word/2016/wordml/cid" xmlns:w16="http://schemas.microsoft.com/office/word/2018/wordml" xmlns:w16se="http://schemas.microsoft.com/office/word/2015/wordml/symex" xmlns:wpg="http://schemas.microsoft.com/office/word/2010/wordprocessingGroup" xmlns:wpi="http://schemas.microsoft.com/office/word/2010/wordprocessingInk" xmlns:wne="http://schemas.microsoft.com/office/word/2006/wordml" xmlns:wps="http://schemas.microsoft.com/office/word/2010/wordprocessingShape" mc:Ignorable="w14 w15 w16se w16cid w16 w16cex wp14">
   <w:endnote w:type="separator" w:id="-1">
     <w:p>
       <w:pPr>
@@ -1996,7 +1923,7 @@
 </file>
 
 <file path=word/footnotes.xml><?xml version="1.0" encoding="utf-8"?>
-<w:footnotes xmlns:wpc="http://schemas.microsoft.com/office/word/2010/wordprocessingCanvas" xmlns:cx="http://schemas.microsoft.com/office/drawing/2014/chartex" xmlns:cx1="http://schemas.microsoft.com/office/drawing/2015/9/8/chartex" xmlns:cx2="http://schemas.microsoft.com/office/drawing/2015/10/21/chartex" xmlns:cx3="http://schemas.microsoft.com/office/drawing/2016/5/9/chartex" xmlns:cx4="http://schemas.microsoft.com/office/drawing/2016/5/10/chartex" xmlns:cx5="http://schemas.microsoft.com/office/drawing/2016/5/11/chartex" xmlns:cx6="http://schemas.microsoft.com/office/drawing/2016/5/12/chartex" xmlns:cx7="http://schemas.microsoft.com/office/drawing/2016/5/13/chartex" xmlns:cx8="http://schemas.microsoft.com/office/drawing/2016/5/14/chartex" xmlns:mc="http://schemas.openxmlformats.org/markup-compatibility/2006" xmlns:aink="http://schemas.microsoft.com/office/drawing/2016/ink" xmlns:am3d="http://schemas.microsoft.com/office/drawing/2017/model3d" xmlns:o="urn:schemas-microsoft-com:office:office" xmlns:oel="http://schemas.microsoft.com/office/2019/extlst" xmlns:r="http://schemas.openxmlformats.org/officeDocument/2006/relationships" xmlns:m="http://schemas.openxmlformats.org/officeDocument/2006/math" xmlns:v="urn:schemas-microsoft-com:vml" xmlns:wp14="http://schemas.microsoft.com/office/word/2010/wordprocessingDrawing" xmlns:wp="http://schemas.openxmlformats.org/drawingml/2006/wordprocessingDrawing" xmlns:w10="urn:schemas-microsoft-com:office:word" xmlns:w="http://schemas.openxmlformats.org/wordprocessingml/2006/main" xmlns:w14="http://schemas.microsoft.com/office/word/2010/wordml" xmlns:w15="http://schemas.microsoft.com/office/word/2012/wordml" xmlns:w16cex="http://schemas.microsoft.com/office/word/2018/wordml/cex" xmlns:w16cid="http://schemas.microsoft.com/office/word/2016/wordml/cid" xmlns:w16="http://schemas.microsoft.com/office/word/2018/wordml" xmlns:w16du="http://schemas.microsoft.com/office/word/2023/wordml/word16du" xmlns:w16sdtdh="http://schemas.microsoft.com/office/word/2020/wordml/sdtdatahash" xmlns:w16sdtfl="http://schemas.microsoft.com/office/word/2024/wordml/sdtformatlock" xmlns:w16se="http://schemas.microsoft.com/office/word/2015/wordml/symex" xmlns:wpg="http://schemas.microsoft.com/office/word/2010/wordprocessingGroup" xmlns:wpi="http://schemas.microsoft.com/office/word/2010/wordprocessingInk" xmlns:wne="http://schemas.microsoft.com/office/word/2006/wordml" xmlns:wps="http://schemas.microsoft.com/office/word/2010/wordprocessingShape" mc:Ignorable="w14 w15 w16se w16cid w16 w16cex w16sdtdh w16sdtfl w16du wp14">
+<w:footnotes xmlns:wpc="http://schemas.microsoft.com/office/word/2010/wordprocessingCanvas" xmlns:cx="http://schemas.microsoft.com/office/drawing/2014/chartex" xmlns:cx1="http://schemas.microsoft.com/office/drawing/2015/9/8/chartex" xmlns:cx2="http://schemas.microsoft.com/office/drawing/2015/10/21/chartex" xmlns:cx3="http://schemas.microsoft.com/office/drawing/2016/5/9/chartex" xmlns:cx4="http://schemas.microsoft.com/office/drawing/2016/5/10/chartex" xmlns:cx5="http://schemas.microsoft.com/office/drawing/2016/5/11/chartex" xmlns:cx6="http://schemas.microsoft.com/office/drawing/2016/5/12/chartex" xmlns:cx7="http://schemas.microsoft.com/office/drawing/2016/5/13/chartex" xmlns:cx8="http://schemas.microsoft.com/office/drawing/2016/5/14/chartex" xmlns:mc="http://schemas.openxmlformats.org/markup-compatibility/2006" xmlns:aink="http://schemas.microsoft.com/office/drawing/2016/ink" xmlns:am3d="http://schemas.microsoft.com/office/drawing/2017/model3d" xmlns:o="urn:schemas-microsoft-com:office:office" xmlns:r="http://schemas.openxmlformats.org/officeDocument/2006/relationships" xmlns:m="http://schemas.openxmlformats.org/officeDocument/2006/math" xmlns:v="urn:schemas-microsoft-com:vml" xmlns:wp14="http://schemas.microsoft.com/office/word/2010/wordprocessingDrawing" xmlns:wp="http://schemas.openxmlformats.org/drawingml/2006/wordprocessingDrawing" xmlns:w10="urn:schemas-microsoft-com:office:word" xmlns:w="http://schemas.openxmlformats.org/wordprocessingml/2006/main" xmlns:w14="http://schemas.microsoft.com/office/word/2010/wordml" xmlns:w15="http://schemas.microsoft.com/office/word/2012/wordml" xmlns:w16cex="http://schemas.microsoft.com/office/word/2018/wordml/cex" xmlns:w16cid="http://schemas.microsoft.com/office/word/2016/wordml/cid" xmlns:w16="http://schemas.microsoft.com/office/word/2018/wordml" xmlns:w16se="http://schemas.microsoft.com/office/word/2015/wordml/symex" xmlns:wpg="http://schemas.microsoft.com/office/word/2010/wordprocessingGroup" xmlns:wpi="http://schemas.microsoft.com/office/word/2010/wordprocessingInk" xmlns:wne="http://schemas.microsoft.com/office/word/2006/wordml" xmlns:wps="http://schemas.microsoft.com/office/word/2010/wordprocessingShape" mc:Ignorable="w14 w15 w16se w16cid w16 w16cex wp14">
   <w:footnote w:type="separator" w:id="-1">
     <w:p>
       <w:pPr>
@@ -2020,8 +1947,25 @@
 </w:footnotes>
 </file>
 
+<file path=word/header1.xml><?xml version="1.0" encoding="utf-8"?>
+<w:hdr xmlns:wpc="http://schemas.microsoft.com/office/word/2010/wordprocessingCanvas" xmlns:cx="http://schemas.microsoft.com/office/drawing/2014/chartex" xmlns:cx1="http://schemas.microsoft.com/office/drawing/2015/9/8/chartex" xmlns:cx2="http://schemas.microsoft.com/office/drawing/2015/10/21/chartex" xmlns:cx3="http://schemas.microsoft.com/office/drawing/2016/5/9/chartex" xmlns:cx4="http://schemas.microsoft.com/office/drawing/2016/5/10/chartex" xmlns:cx5="http://schemas.microsoft.com/office/drawing/2016/5/11/chartex" xmlns:cx6="http://schemas.microsoft.com/office/drawing/2016/5/12/chartex" xmlns:cx7="http://schemas.microsoft.com/office/drawing/2016/5/13/chartex" xmlns:cx8="http://schemas.microsoft.com/office/drawing/2016/5/14/chartex" xmlns:mc="http://schemas.openxmlformats.org/markup-compatibility/2006" xmlns:aink="http://schemas.microsoft.com/office/drawing/2016/ink" xmlns:am3d="http://schemas.microsoft.com/office/drawing/2017/model3d" xmlns:o="urn:schemas-microsoft-com:office:office" xmlns:r="http://schemas.openxmlformats.org/officeDocument/2006/relationships" xmlns:m="http://schemas.openxmlformats.org/officeDocument/2006/math" xmlns:v="urn:schemas-microsoft-com:vml" xmlns:wp14="http://schemas.microsoft.com/office/word/2010/wordprocessingDrawing" xmlns:wp="http://schemas.openxmlformats.org/drawingml/2006/wordprocessingDrawing" xmlns:w10="urn:schemas-microsoft-com:office:word" xmlns:w="http://schemas.openxmlformats.org/wordprocessingml/2006/main" xmlns:w14="http://schemas.microsoft.com/office/word/2010/wordml" xmlns:w15="http://schemas.microsoft.com/office/word/2012/wordml" xmlns:w16cex="http://schemas.microsoft.com/office/word/2018/wordml/cex" xmlns:w16cid="http://schemas.microsoft.com/office/word/2016/wordml/cid" xmlns:w16="http://schemas.microsoft.com/office/word/2018/wordml" xmlns:w16se="http://schemas.microsoft.com/office/word/2015/wordml/symex" xmlns:wpg="http://schemas.microsoft.com/office/word/2010/wordprocessingGroup" xmlns:wpi="http://schemas.microsoft.com/office/word/2010/wordprocessingInk" xmlns:wne="http://schemas.microsoft.com/office/word/2006/wordml" xmlns:wps="http://schemas.microsoft.com/office/word/2010/wordprocessingShape" mc:Ignorable="w14 w15 w16se w16cid w16 w16cex wp14">
+  <w:p>
+    <w:pPr>
+      <w:pStyle w:val="Header"/>
+    </w:pPr>
+    <w:r>
+      <w:tab/>
+    </w:r>
+    <w:r>
+      <w:tab/>
+      <w:t>Christopher Rochon</w:t>
+    </w:r>
+  </w:p>
+</w:hdr>
+</file>
+
 <file path=word/numbering.xml><?xml version="1.0" encoding="utf-8"?>
-<w:numbering xmlns:wpc="http://schemas.microsoft.com/office/word/2010/wordprocessingCanvas" xmlns:cx="http://schemas.microsoft.com/office/drawing/2014/chartex" xmlns:cx1="http://schemas.microsoft.com/office/drawing/2015/9/8/chartex" xmlns:cx2="http://schemas.microsoft.com/office/drawing/2015/10/21/chartex" xmlns:cx3="http://schemas.microsoft.com/office/drawing/2016/5/9/chartex" xmlns:cx4="http://schemas.microsoft.com/office/drawing/2016/5/10/chartex" xmlns:cx5="http://schemas.microsoft.com/office/drawing/2016/5/11/chartex" xmlns:cx6="http://schemas.microsoft.com/office/drawing/2016/5/12/chartex" xmlns:cx7="http://schemas.microsoft.com/office/drawing/2016/5/13/chartex" xmlns:cx8="http://schemas.microsoft.com/office/drawing/2016/5/14/chartex" xmlns:mc="http://schemas.openxmlformats.org/markup-compatibility/2006" xmlns:aink="http://schemas.microsoft.com/office/drawing/2016/ink" xmlns:am3d="http://schemas.microsoft.com/office/drawing/2017/model3d" xmlns:o="urn:schemas-microsoft-com:office:office" xmlns:oel="http://schemas.microsoft.com/office/2019/extlst" xmlns:r="http://schemas.openxmlformats.org/officeDocument/2006/relationships" xmlns:m="http://schemas.openxmlformats.org/officeDocument/2006/math" xmlns:v="urn:schemas-microsoft-com:vml" xmlns:wp14="http://schemas.microsoft.com/office/word/2010/wordprocessingDrawing" xmlns:wp="http://schemas.openxmlformats.org/drawingml/2006/wordprocessingDrawing" xmlns:w10="urn:schemas-microsoft-com:office:word" xmlns:w="http://schemas.openxmlformats.org/wordprocessingml/2006/main" xmlns:w14="http://schemas.microsoft.com/office/word/2010/wordml" xmlns:w15="http://schemas.microsoft.com/office/word/2012/wordml" xmlns:w16cex="http://schemas.microsoft.com/office/word/2018/wordml/cex" xmlns:w16cid="http://schemas.microsoft.com/office/word/2016/wordml/cid" xmlns:w16="http://schemas.microsoft.com/office/word/2018/wordml" xmlns:w16du="http://schemas.microsoft.com/office/word/2023/wordml/word16du" xmlns:w16sdtdh="http://schemas.microsoft.com/office/word/2020/wordml/sdtdatahash" xmlns:w16sdtfl="http://schemas.microsoft.com/office/word/2024/wordml/sdtformatlock" xmlns:w16se="http://schemas.microsoft.com/office/word/2015/wordml/symex" xmlns:wpg="http://schemas.microsoft.com/office/word/2010/wordprocessingGroup" xmlns:wpi="http://schemas.microsoft.com/office/word/2010/wordprocessingInk" xmlns:wne="http://schemas.microsoft.com/office/word/2006/wordml" xmlns:wps="http://schemas.microsoft.com/office/word/2010/wordprocessingShape" mc:Ignorable="w14 w15 w16se w16cid w16 w16cex w16sdtdh w16sdtfl w16du wp14">
+<w:numbering xmlns:wpc="http://schemas.microsoft.com/office/word/2010/wordprocessingCanvas" xmlns:cx="http://schemas.microsoft.com/office/drawing/2014/chartex" xmlns:cx1="http://schemas.microsoft.com/office/drawing/2015/9/8/chartex" xmlns:cx2="http://schemas.microsoft.com/office/drawing/2015/10/21/chartex" xmlns:cx3="http://schemas.microsoft.com/office/drawing/2016/5/9/chartex" xmlns:cx4="http://schemas.microsoft.com/office/drawing/2016/5/10/chartex" xmlns:cx5="http://schemas.microsoft.com/office/drawing/2016/5/11/chartex" xmlns:cx6="http://schemas.microsoft.com/office/drawing/2016/5/12/chartex" xmlns:cx7="http://schemas.microsoft.com/office/drawing/2016/5/13/chartex" xmlns:cx8="http://schemas.microsoft.com/office/drawing/2016/5/14/chartex" xmlns:mc="http://schemas.openxmlformats.org/markup-compatibility/2006" xmlns:aink="http://schemas.microsoft.com/office/drawing/2016/ink" xmlns:am3d="http://schemas.microsoft.com/office/drawing/2017/model3d" xmlns:o="urn:schemas-microsoft-com:office:office" xmlns:r="http://schemas.openxmlformats.org/officeDocument/2006/relationships" xmlns:m="http://schemas.openxmlformats.org/officeDocument/2006/math" xmlns:v="urn:schemas-microsoft-com:vml" xmlns:wp14="http://schemas.microsoft.com/office/word/2010/wordprocessingDrawing" xmlns:wp="http://schemas.openxmlformats.org/drawingml/2006/wordprocessingDrawing" xmlns:w10="urn:schemas-microsoft-com:office:word" xmlns:w="http://schemas.openxmlformats.org/wordprocessingml/2006/main" xmlns:w14="http://schemas.microsoft.com/office/word/2010/wordml" xmlns:w15="http://schemas.microsoft.com/office/word/2012/wordml" xmlns:w16cex="http://schemas.microsoft.com/office/word/2018/wordml/cex" xmlns:w16cid="http://schemas.microsoft.com/office/word/2016/wordml/cid" xmlns:w16="http://schemas.microsoft.com/office/word/2018/wordml" xmlns:w16se="http://schemas.microsoft.com/office/word/2015/wordml/symex" xmlns:wpg="http://schemas.microsoft.com/office/word/2010/wordprocessingGroup" xmlns:wpi="http://schemas.microsoft.com/office/word/2010/wordprocessingInk" xmlns:wne="http://schemas.microsoft.com/office/word/2006/wordml" xmlns:wps="http://schemas.microsoft.com/office/word/2010/wordprocessingShape" mc:Ignorable="w14 w15 w16se w16cid w16 w16cex wp14">
   <w:abstractNum w:abstractNumId="0" w15:restartNumberingAfterBreak="0">
     <w:nsid w:val="3BBC607C"/>
     <w:multiLevelType w:val="hybridMultilevel"/>
@@ -2200,17 +2144,17 @@
       </w:pPr>
     </w:lvl>
   </w:abstractNum>
-  <w:num w:numId="1" w16cid:durableId="457916457">
+  <w:num w:numId="1">
     <w:abstractNumId w:val="1"/>
   </w:num>
-  <w:num w:numId="2" w16cid:durableId="940181126">
+  <w:num w:numId="2">
     <w:abstractNumId w:val="0"/>
   </w:num>
 </w:numbering>
 </file>
 
 <file path=word/styles.xml><?xml version="1.0" encoding="utf-8"?>
-<w:styles xmlns:mc="http://schemas.openxmlformats.org/markup-compatibility/2006" xmlns:r="http://schemas.openxmlformats.org/officeDocument/2006/relationships" xmlns:w="http://schemas.openxmlformats.org/wordprocessingml/2006/main" xmlns:w14="http://schemas.microsoft.com/office/word/2010/wordml" xmlns:w15="http://schemas.microsoft.com/office/word/2012/wordml" xmlns:w16cex="http://schemas.microsoft.com/office/word/2018/wordml/cex" xmlns:w16cid="http://schemas.microsoft.com/office/word/2016/wordml/cid" xmlns:w16="http://schemas.microsoft.com/office/word/2018/wordml" xmlns:w16du="http://schemas.microsoft.com/office/word/2023/wordml/word16du" xmlns:w16sdtdh="http://schemas.microsoft.com/office/word/2020/wordml/sdtdatahash" xmlns:w16sdtfl="http://schemas.microsoft.com/office/word/2024/wordml/sdtformatlock" xmlns:w16se="http://schemas.microsoft.com/office/word/2015/wordml/symex" mc:Ignorable="w14 w15 w16se w16cid w16 w16cex w16sdtdh w16sdtfl w16du">
+<w:styles xmlns:mc="http://schemas.openxmlformats.org/markup-compatibility/2006" xmlns:r="http://schemas.openxmlformats.org/officeDocument/2006/relationships" xmlns:w="http://schemas.openxmlformats.org/wordprocessingml/2006/main" xmlns:w14="http://schemas.microsoft.com/office/word/2010/wordml" xmlns:w15="http://schemas.microsoft.com/office/word/2012/wordml" xmlns:w16cex="http://schemas.microsoft.com/office/word/2018/wordml/cex" xmlns:w16cid="http://schemas.microsoft.com/office/word/2016/wordml/cid" xmlns:w16="http://schemas.microsoft.com/office/word/2018/wordml" xmlns:w16se="http://schemas.microsoft.com/office/word/2015/wordml/symex" mc:Ignorable="w14 w15 w16se w16cid w16 w16cex">
   <w:docDefaults>
     <w:rPrDefault>
       <w:rPr>

</xml_diff>